<commit_message>
Priority, Team Roles, Tasks and Sprint 1 defined, updated
</commit_message>
<xml_diff>
--- a/Documents/Group-Tasks.docx
+++ b/Documents/Group-Tasks.docx
@@ -45,7 +45,7 @@
     </w:p>
     <w:p>
       <w:pPr>
-        <w:pStyle w:val="ListParagraph"/>
+        <w:pStyle w:val="Listaszerbekezds"/>
         <w:numPr>
           <w:ilvl w:val="0"/>
           <w:numId w:val="1"/>
@@ -63,7 +63,7 @@
     </w:p>
     <w:p>
       <w:pPr>
-        <w:pStyle w:val="ListParagraph"/>
+        <w:pStyle w:val="Listaszerbekezds"/>
         <w:numPr>
           <w:ilvl w:val="0"/>
           <w:numId w:val="1"/>
@@ -81,7 +81,7 @@
     </w:p>
     <w:p>
       <w:pPr>
-        <w:pStyle w:val="ListParagraph"/>
+        <w:pStyle w:val="Listaszerbekezds"/>
         <w:numPr>
           <w:ilvl w:val="0"/>
           <w:numId w:val="1"/>
@@ -99,7 +99,7 @@
     </w:p>
     <w:p>
       <w:pPr>
-        <w:pStyle w:val="ListParagraph"/>
+        <w:pStyle w:val="Listaszerbekezds"/>
         <w:numPr>
           <w:ilvl w:val="0"/>
           <w:numId w:val="1"/>
@@ -172,6 +172,14 @@
         </w:rPr>
         <w:t>. Check and Finish Technology. WEB APPLICATION defined.</w:t>
       </w:r>
+      <w:r>
+        <w:rPr>
+          <w:rFonts w:ascii="Tahoma" w:hAnsi="Tahoma" w:cs="Tahoma"/>
+        </w:rPr>
+        <w:t xml:space="preserve"> Candidate Classes</w:t>
+      </w:r>
+      <w:bookmarkStart w:id="0" w:name="_GoBack"/>
+      <w:bookmarkEnd w:id="0"/>
     </w:p>
     <w:p>
       <w:pPr>
@@ -195,7 +203,7 @@
     </w:p>
     <w:p>
       <w:pPr>
-        <w:pStyle w:val="ListParagraph"/>
+        <w:pStyle w:val="Listaszerbekezds"/>
         <w:numPr>
           <w:ilvl w:val="0"/>
           <w:numId w:val="1"/>
@@ -213,7 +221,7 @@
     </w:p>
     <w:p>
       <w:pPr>
-        <w:pStyle w:val="ListParagraph"/>
+        <w:pStyle w:val="Listaszerbekezds"/>
         <w:numPr>
           <w:ilvl w:val="0"/>
           <w:numId w:val="1"/>
@@ -231,7 +239,7 @@
     </w:p>
     <w:p>
       <w:pPr>
-        <w:pStyle w:val="ListParagraph"/>
+        <w:pStyle w:val="Listaszerbekezds"/>
         <w:numPr>
           <w:ilvl w:val="0"/>
           <w:numId w:val="1"/>
@@ -249,7 +257,7 @@
     </w:p>
     <w:p>
       <w:pPr>
-        <w:pStyle w:val="ListParagraph"/>
+        <w:pStyle w:val="Listaszerbekezds"/>
         <w:numPr>
           <w:ilvl w:val="0"/>
           <w:numId w:val="1"/>
@@ -411,8 +419,6 @@
         </w:rPr>
         <w:t>EF 6</w:t>
       </w:r>
-      <w:bookmarkStart w:id="0" w:name="_GoBack"/>
-      <w:bookmarkEnd w:id="0"/>
       <w:r>
         <w:rPr>
           <w:rFonts w:ascii="Tahoma" w:hAnsi="Tahoma" w:cs="Tahoma"/>
@@ -974,17 +980,17 @@
     <w:lsdException w:name="List Table 6 Colorful Accent 6" w:uiPriority="51"/>
     <w:lsdException w:name="List Table 7 Colorful Accent 6" w:uiPriority="52"/>
   </w:latentStyles>
-  <w:style w:type="paragraph" w:default="1" w:styleId="Normal">
+  <w:style w:type="paragraph" w:default="1" w:styleId="Norml">
     <w:name w:val="Normal"/>
     <w:qFormat/>
   </w:style>
-  <w:style w:type="character" w:default="1" w:styleId="DefaultParagraphFont">
+  <w:style w:type="character" w:default="1" w:styleId="Bekezdsalapbettpusa">
     <w:name w:val="Default Paragraph Font"/>
     <w:uiPriority w:val="1"/>
     <w:semiHidden/>
     <w:unhideWhenUsed/>
   </w:style>
-  <w:style w:type="table" w:default="1" w:styleId="TableNormal">
+  <w:style w:type="table" w:default="1" w:styleId="Normltblzat">
     <w:name w:val="Normal Table"/>
     <w:uiPriority w:val="99"/>
     <w:semiHidden/>
@@ -999,15 +1005,15 @@
       </w:tblCellMar>
     </w:tblPr>
   </w:style>
-  <w:style w:type="numbering" w:default="1" w:styleId="NoList">
+  <w:style w:type="numbering" w:default="1" w:styleId="Nemlista">
     <w:name w:val="No List"/>
     <w:uiPriority w:val="99"/>
     <w:semiHidden/>
     <w:unhideWhenUsed/>
   </w:style>
-  <w:style w:type="paragraph" w:styleId="ListParagraph">
+  <w:style w:type="paragraph" w:styleId="Listaszerbekezds">
     <w:name w:val="List Paragraph"/>
-    <w:basedOn w:val="Normal"/>
+    <w:basedOn w:val="Norml"/>
     <w:uiPriority w:val="34"/>
     <w:qFormat/>
     <w:rsid w:val="00BB5250"/>

</xml_diff>